<commit_message>
not done with homework 2
</commit_message>
<xml_diff>
--- a/HW2/Q1HW2.docx
+++ b/HW2/Q1HW2.docx
@@ -9,8 +9,6 @@
       <w:r>
         <w:t>in</w:t>
       </w:r>
-      <w:bookmarkStart w:id="0" w:name="_GoBack"/>
-      <w:bookmarkEnd w:id="0"/>
       <w:r>
         <w:t xml:space="preserve">computable. Assume for the sake of contradiction that it is computable, so that there exists a Turing machine </w:t>
       </w:r>
@@ -183,7 +181,7 @@
               <w:rPr>
                 <w:rFonts w:ascii="Cambria Math" w:hAnsi="Cambria Math"/>
               </w:rPr>
-              <m:t>1</m:t>
+              <m:t>new</m:t>
             </m:r>
           </m:sub>
         </m:sSub>
@@ -192,7 +190,7 @@
         <w:t xml:space="preserve"> that </w:t>
       </w:r>
       <w:r>
-        <w:t xml:space="preserve">for four random inputs excluding </w:t>
+        <w:t xml:space="preserve">for four inputs excluding </w:t>
       </w:r>
       <m:oMath>
         <m:r>
@@ -234,7 +232,13 @@
         </m:sSub>
       </m:oMath>
       <w:r>
-        <w:t xml:space="preserve"> output </w:t>
+        <w:t xml:space="preserve"> </w:t>
+      </w:r>
+      <w:r>
+        <w:t xml:space="preserve">always </w:t>
+      </w:r>
+      <w:r>
+        <w:t xml:space="preserve">output </w:t>
       </w:r>
       <m:oMath>
         <m:r>
@@ -245,6 +249,9 @@
         </m:r>
       </m:oMath>
       <w:r>
+        <w:t xml:space="preserve"> on them</w:t>
+      </w:r>
+      <w:r>
         <w:t>.</w:t>
       </w:r>
       <w:r>
@@ -306,7 +313,7 @@
         <w:t>.</w:t>
       </w:r>
       <w:r>
-        <w:t xml:space="preserve"> We now compute </w:t>
+        <w:t xml:space="preserve"> </w:t>
       </w:r>
       <m:oMath>
         <m:sSub>
@@ -337,7 +344,73 @@
         </m:sSub>
       </m:oMath>
       <w:r>
-        <w:t xml:space="preserve"> using </w:t>
+        <w:t xml:space="preserve"> on</w:t>
+      </w:r>
+      <w:r>
+        <w:t xml:space="preserve"> inputs other than </w:t>
+      </w:r>
+      <w:r>
+        <w:t>these five output</w:t>
+      </w:r>
+      <w:r>
+        <w:t xml:space="preserve"> </w:t>
+      </w:r>
+      <m:oMath>
+        <m:r>
+          <w:rPr>
+            <w:rFonts w:ascii="Cambria Math" w:hAnsi="Cambria Math"/>
+          </w:rPr>
+          <m:t>0</m:t>
+        </m:r>
+      </m:oMath>
+      <w:r>
+        <w:t xml:space="preserve">. </w:t>
+      </w:r>
+      <w:r>
+        <w:t xml:space="preserve">We now </w:t>
+      </w:r>
+      <w:r>
+        <w:t>input</w:t>
+      </w:r>
+      <w:r>
+        <w:t xml:space="preserve"> </w:t>
+      </w:r>
+      <m:oMath>
+        <m:sSub>
+          <m:sSubPr>
+            <m:ctrlPr>
+              <w:rPr>
+                <w:rFonts w:ascii="Cambria Math" w:hAnsi="Cambria Math"/>
+                <w:i/>
+              </w:rPr>
+            </m:ctrlPr>
+          </m:sSubPr>
+          <m:e>
+            <m:r>
+              <w:rPr>
+                <w:rFonts w:ascii="Cambria Math" w:hAnsi="Cambria Math"/>
+              </w:rPr>
+              <m:t>M</m:t>
+            </m:r>
+          </m:e>
+          <m:sub>
+            <m:r>
+              <w:rPr>
+                <w:rFonts w:ascii="Cambria Math" w:hAnsi="Cambria Math"/>
+              </w:rPr>
+              <m:t>new</m:t>
+            </m:r>
+          </m:sub>
+        </m:sSub>
+      </m:oMath>
+      <w:r>
+        <w:t xml:space="preserve"> </w:t>
+      </w:r>
+      <w:r>
+        <w:t>into</w:t>
+      </w:r>
+      <w:r>
+        <w:t xml:space="preserve"> </w:t>
       </w:r>
       <m:oMath>
         <m:sSup>
@@ -447,7 +520,13 @@
         <w:t xml:space="preserve"> This decides the halting problem</w:t>
       </w:r>
       <w:r>
-        <w:t xml:space="preserve">, which we know to be incomputable. Thus, </w:t>
+        <w:t>, which we know to be incomputable</w:t>
+      </w:r>
+      <w:r>
+        <w:t>, so we’ve reached a contradiction</w:t>
+      </w:r>
+      <w:r>
+        <w:t xml:space="preserve">. Thus, </w:t>
       </w:r>
       <m:oMath>
         <m:sSup>
@@ -480,6 +559,579 @@
       <w:r>
         <w:t xml:space="preserve"> is incomputable.</w:t>
       </w:r>
+    </w:p>
+    <w:p/>
+    <w:p>
+      <m:oMath>
+        <m:sSub>
+          <m:sSubPr>
+            <m:ctrlPr>
+              <w:rPr>
+                <w:rFonts w:ascii="Cambria Math" w:hAnsi="Cambria Math"/>
+                <w:i/>
+              </w:rPr>
+            </m:ctrlPr>
+          </m:sSubPr>
+          <m:e>
+            <m:r>
+              <w:rPr>
+                <w:rFonts w:ascii="Cambria Math" w:hAnsi="Cambria Math"/>
+              </w:rPr>
+              <m:t>M</m:t>
+            </m:r>
+          </m:e>
+          <m:sub>
+            <m:r>
+              <w:rPr>
+                <w:rFonts w:ascii="Cambria Math" w:hAnsi="Cambria Math"/>
+              </w:rPr>
+              <m:t>new</m:t>
+            </m:r>
+          </m:sub>
+        </m:sSub>
+      </m:oMath>
+      <w:r>
+        <w:t xml:space="preserve"> pseudocode:</w:t>
+      </w:r>
+    </w:p>
+    <w:p/>
+    <w:p>
+      <w:pPr>
+        <w:tabs>
+          <w:tab w:val="left" w:pos="642"/>
+        </w:tabs>
+        <w:autoSpaceDE w:val="0"/>
+        <w:autoSpaceDN w:val="0"/>
+        <w:adjustRightInd w:val="0"/>
+        <w:rPr>
+          <w:rFonts w:ascii="Helvetica" w:hAnsi="Helvetica" w:cs="Helvetica"/>
+          <w:sz w:val="22"/>
+          <w:szCs w:val="22"/>
+        </w:rPr>
+      </w:pPr>
+      <w:proofErr w:type="spellStart"/>
+      <w:r>
+        <w:rPr>
+          <w:rFonts w:ascii="Menlo" w:hAnsi="Menlo" w:cs="Menlo"/>
+          <w:color w:val="000000"/>
+          <w:sz w:val="22"/>
+          <w:szCs w:val="22"/>
+        </w:rPr>
+        <w:t>M_new</w:t>
+      </w:r>
+      <w:proofErr w:type="spellEnd"/>
+      <w:r>
+        <w:rPr>
+          <w:rFonts w:ascii="Menlo" w:hAnsi="Menlo" w:cs="Menlo"/>
+          <w:color w:val="000000"/>
+          <w:sz w:val="22"/>
+          <w:szCs w:val="22"/>
+        </w:rPr>
+        <w:t>(</w:t>
+      </w:r>
+      <w:proofErr w:type="spellStart"/>
+      <w:proofErr w:type="gramStart"/>
+      <w:r>
+        <w:rPr>
+          <w:rFonts w:ascii="Menlo" w:hAnsi="Menlo" w:cs="Menlo"/>
+          <w:color w:val="000000"/>
+          <w:sz w:val="22"/>
+          <w:szCs w:val="22"/>
+        </w:rPr>
+        <w:t>M,x</w:t>
+      </w:r>
+      <w:proofErr w:type="spellEnd"/>
+      <w:proofErr w:type="gramEnd"/>
+      <w:r>
+        <w:rPr>
+          <w:rFonts w:ascii="Menlo" w:hAnsi="Menlo" w:cs="Menlo"/>
+          <w:color w:val="000000"/>
+          <w:sz w:val="22"/>
+          <w:szCs w:val="22"/>
+        </w:rPr>
+        <w:t>){</w:t>
+      </w:r>
+    </w:p>
+    <w:p>
+      <w:pPr>
+        <w:tabs>
+          <w:tab w:val="left" w:pos="642"/>
+        </w:tabs>
+        <w:autoSpaceDE w:val="0"/>
+        <w:autoSpaceDN w:val="0"/>
+        <w:adjustRightInd w:val="0"/>
+        <w:rPr>
+          <w:rFonts w:ascii="Helvetica" w:hAnsi="Helvetica" w:cs="Helvetica"/>
+          <w:sz w:val="22"/>
+          <w:szCs w:val="22"/>
+        </w:rPr>
+      </w:pPr>
+      <w:r>
+        <w:rPr>
+          <w:rFonts w:ascii="Menlo" w:hAnsi="Menlo" w:cs="Menlo"/>
+          <w:color w:val="000000"/>
+          <w:sz w:val="22"/>
+          <w:szCs w:val="22"/>
+        </w:rPr>
+        <w:t xml:space="preserve">    randomly select </w:t>
+      </w:r>
+      <w:r>
+        <w:rPr>
+          <w:rFonts w:ascii="Menlo" w:hAnsi="Menlo" w:cs="Menlo"/>
+          <w:color w:val="1C00CF"/>
+          <w:sz w:val="22"/>
+          <w:szCs w:val="22"/>
+        </w:rPr>
+        <w:t>4</w:t>
+      </w:r>
+      <w:r>
+        <w:rPr>
+          <w:rFonts w:ascii="Menlo" w:hAnsi="Menlo" w:cs="Menlo"/>
+          <w:color w:val="000000"/>
+          <w:sz w:val="22"/>
+          <w:szCs w:val="22"/>
+        </w:rPr>
+        <w:t xml:space="preserve"> inputs that are not x </w:t>
+      </w:r>
+      <w:r>
+        <w:rPr>
+          <w:rFonts w:ascii="Menlo" w:hAnsi="Menlo" w:cs="Menlo"/>
+          <w:color w:val="AA0D91"/>
+          <w:sz w:val="22"/>
+          <w:szCs w:val="22"/>
+        </w:rPr>
+        <w:t>as</w:t>
+      </w:r>
+      <w:r>
+        <w:rPr>
+          <w:rFonts w:ascii="Menlo" w:hAnsi="Menlo" w:cs="Menlo"/>
+          <w:color w:val="000000"/>
+          <w:sz w:val="22"/>
+          <w:szCs w:val="22"/>
+        </w:rPr>
+        <w:t xml:space="preserve"> x2, x3, x4, and x5;</w:t>
+      </w:r>
+    </w:p>
+    <w:p>
+      <w:pPr>
+        <w:tabs>
+          <w:tab w:val="left" w:pos="642"/>
+        </w:tabs>
+        <w:autoSpaceDE w:val="0"/>
+        <w:autoSpaceDN w:val="0"/>
+        <w:adjustRightInd w:val="0"/>
+        <w:rPr>
+          <w:rFonts w:ascii="Helvetica" w:hAnsi="Helvetica" w:cs="Helvetica"/>
+          <w:sz w:val="22"/>
+          <w:szCs w:val="22"/>
+        </w:rPr>
+      </w:pPr>
+      <w:r>
+        <w:rPr>
+          <w:rFonts w:ascii="Menlo" w:hAnsi="Menlo" w:cs="Menlo"/>
+          <w:color w:val="000000"/>
+          <w:sz w:val="22"/>
+          <w:szCs w:val="22"/>
+        </w:rPr>
+        <w:t xml:space="preserve">    </w:t>
+      </w:r>
+      <w:r>
+        <w:rPr>
+          <w:rFonts w:ascii="Menlo" w:hAnsi="Menlo" w:cs="Menlo"/>
+          <w:color w:val="AA0D91"/>
+          <w:sz w:val="22"/>
+          <w:szCs w:val="22"/>
+        </w:rPr>
+        <w:t>if</w:t>
+      </w:r>
+      <w:r>
+        <w:rPr>
+          <w:rFonts w:ascii="Menlo" w:hAnsi="Menlo" w:cs="Menlo"/>
+          <w:color w:val="000000"/>
+          <w:sz w:val="22"/>
+          <w:szCs w:val="22"/>
+        </w:rPr>
+        <w:t xml:space="preserve"> (x==x2 || x==x3 || x==x4 || x=x</w:t>
+      </w:r>
+      <w:proofErr w:type="gramStart"/>
+      <w:r>
+        <w:rPr>
+          <w:rFonts w:ascii="Menlo" w:hAnsi="Menlo" w:cs="Menlo"/>
+          <w:color w:val="000000"/>
+          <w:sz w:val="22"/>
+          <w:szCs w:val="22"/>
+        </w:rPr>
+        <w:t>5){</w:t>
+      </w:r>
+      <w:proofErr w:type="gramEnd"/>
+    </w:p>
+    <w:p>
+      <w:pPr>
+        <w:tabs>
+          <w:tab w:val="left" w:pos="642"/>
+        </w:tabs>
+        <w:autoSpaceDE w:val="0"/>
+        <w:autoSpaceDN w:val="0"/>
+        <w:adjustRightInd w:val="0"/>
+        <w:rPr>
+          <w:rFonts w:ascii="Helvetica" w:hAnsi="Helvetica" w:cs="Helvetica"/>
+          <w:sz w:val="22"/>
+          <w:szCs w:val="22"/>
+        </w:rPr>
+      </w:pPr>
+      <w:r>
+        <w:rPr>
+          <w:rFonts w:ascii="Menlo" w:hAnsi="Menlo" w:cs="Menlo"/>
+          <w:color w:val="000000"/>
+          <w:sz w:val="22"/>
+          <w:szCs w:val="22"/>
+        </w:rPr>
+        <w:t xml:space="preserve">        </w:t>
+      </w:r>
+      <w:r>
+        <w:rPr>
+          <w:rFonts w:ascii="Menlo" w:hAnsi="Menlo" w:cs="Menlo"/>
+          <w:color w:val="AA0D91"/>
+          <w:sz w:val="22"/>
+          <w:szCs w:val="22"/>
+        </w:rPr>
+        <w:t>return</w:t>
+      </w:r>
+      <w:r>
+        <w:rPr>
+          <w:rFonts w:ascii="Menlo" w:hAnsi="Menlo" w:cs="Menlo"/>
+          <w:color w:val="000000"/>
+          <w:sz w:val="22"/>
+          <w:szCs w:val="22"/>
+        </w:rPr>
+        <w:t xml:space="preserve"> </w:t>
+      </w:r>
+      <w:r>
+        <w:rPr>
+          <w:rFonts w:ascii="Menlo" w:hAnsi="Menlo" w:cs="Menlo"/>
+          <w:color w:val="1C00CF"/>
+          <w:sz w:val="22"/>
+          <w:szCs w:val="22"/>
+        </w:rPr>
+        <w:t>1</w:t>
+      </w:r>
+      <w:r>
+        <w:rPr>
+          <w:rFonts w:ascii="Menlo" w:hAnsi="Menlo" w:cs="Menlo"/>
+          <w:color w:val="000000"/>
+          <w:sz w:val="22"/>
+          <w:szCs w:val="22"/>
+        </w:rPr>
+        <w:t>;</w:t>
+      </w:r>
+    </w:p>
+    <w:p>
+      <w:pPr>
+        <w:tabs>
+          <w:tab w:val="left" w:pos="642"/>
+        </w:tabs>
+        <w:autoSpaceDE w:val="0"/>
+        <w:autoSpaceDN w:val="0"/>
+        <w:adjustRightInd w:val="0"/>
+        <w:rPr>
+          <w:rFonts w:ascii="Helvetica" w:hAnsi="Helvetica" w:cs="Helvetica"/>
+          <w:sz w:val="22"/>
+          <w:szCs w:val="22"/>
+        </w:rPr>
+      </w:pPr>
+      <w:r>
+        <w:rPr>
+          <w:rFonts w:ascii="Menlo" w:hAnsi="Menlo" w:cs="Menlo"/>
+          <w:color w:val="000000"/>
+          <w:sz w:val="22"/>
+          <w:szCs w:val="22"/>
+        </w:rPr>
+        <w:t xml:space="preserve">    }</w:t>
+      </w:r>
+    </w:p>
+    <w:p>
+      <w:pPr>
+        <w:tabs>
+          <w:tab w:val="left" w:pos="642"/>
+        </w:tabs>
+        <w:autoSpaceDE w:val="0"/>
+        <w:autoSpaceDN w:val="0"/>
+        <w:adjustRightInd w:val="0"/>
+        <w:rPr>
+          <w:rFonts w:ascii="Helvetica" w:hAnsi="Helvetica" w:cs="Helvetica"/>
+          <w:sz w:val="22"/>
+          <w:szCs w:val="22"/>
+        </w:rPr>
+      </w:pPr>
+      <w:r>
+        <w:rPr>
+          <w:rFonts w:ascii="Menlo" w:hAnsi="Menlo" w:cs="Menlo"/>
+          <w:color w:val="000000"/>
+          <w:sz w:val="22"/>
+          <w:szCs w:val="22"/>
+        </w:rPr>
+        <w:t xml:space="preserve">    </w:t>
+      </w:r>
+      <w:r>
+        <w:rPr>
+          <w:rFonts w:ascii="Menlo" w:hAnsi="Menlo" w:cs="Menlo"/>
+          <w:color w:val="AA0D91"/>
+          <w:sz w:val="22"/>
+          <w:szCs w:val="22"/>
+        </w:rPr>
+        <w:t>else</w:t>
+      </w:r>
+      <w:r>
+        <w:rPr>
+          <w:rFonts w:ascii="Menlo" w:hAnsi="Menlo" w:cs="Menlo"/>
+          <w:color w:val="000000"/>
+          <w:sz w:val="22"/>
+          <w:szCs w:val="22"/>
+        </w:rPr>
+        <w:t xml:space="preserve"> </w:t>
+      </w:r>
+      <w:r>
+        <w:rPr>
+          <w:rFonts w:ascii="Menlo" w:hAnsi="Menlo" w:cs="Menlo"/>
+          <w:color w:val="AA0D91"/>
+          <w:sz w:val="22"/>
+          <w:szCs w:val="22"/>
+        </w:rPr>
+        <w:t>if</w:t>
+      </w:r>
+      <w:r>
+        <w:rPr>
+          <w:rFonts w:ascii="Menlo" w:hAnsi="Menlo" w:cs="Menlo"/>
+          <w:color w:val="000000"/>
+          <w:sz w:val="22"/>
+          <w:szCs w:val="22"/>
+        </w:rPr>
+        <w:t xml:space="preserve"> (</w:t>
+      </w:r>
+      <w:proofErr w:type="gramStart"/>
+      <w:r>
+        <w:rPr>
+          <w:rFonts w:ascii="Menlo" w:hAnsi="Menlo" w:cs="Menlo"/>
+          <w:color w:val="000000"/>
+          <w:sz w:val="22"/>
+          <w:szCs w:val="22"/>
+        </w:rPr>
+        <w:t>x!=</w:t>
+      </w:r>
+      <w:proofErr w:type="gramEnd"/>
+      <w:r>
+        <w:rPr>
+          <w:rFonts w:ascii="Menlo" w:hAnsi="Menlo" w:cs="Menlo"/>
+          <w:color w:val="000000"/>
+          <w:sz w:val="22"/>
+          <w:szCs w:val="22"/>
+        </w:rPr>
+        <w:t>x){</w:t>
+      </w:r>
+    </w:p>
+    <w:p>
+      <w:pPr>
+        <w:tabs>
+          <w:tab w:val="left" w:pos="642"/>
+        </w:tabs>
+        <w:autoSpaceDE w:val="0"/>
+        <w:autoSpaceDN w:val="0"/>
+        <w:adjustRightInd w:val="0"/>
+        <w:rPr>
+          <w:rFonts w:ascii="Helvetica" w:hAnsi="Helvetica" w:cs="Helvetica"/>
+          <w:sz w:val="22"/>
+          <w:szCs w:val="22"/>
+        </w:rPr>
+      </w:pPr>
+      <w:r>
+        <w:rPr>
+          <w:rFonts w:ascii="Menlo" w:hAnsi="Menlo" w:cs="Menlo"/>
+          <w:color w:val="000000"/>
+          <w:sz w:val="22"/>
+          <w:szCs w:val="22"/>
+        </w:rPr>
+        <w:t xml:space="preserve">        </w:t>
+      </w:r>
+      <w:r>
+        <w:rPr>
+          <w:rFonts w:ascii="Menlo" w:hAnsi="Menlo" w:cs="Menlo"/>
+          <w:color w:val="AA0D91"/>
+          <w:sz w:val="22"/>
+          <w:szCs w:val="22"/>
+        </w:rPr>
+        <w:t>return</w:t>
+      </w:r>
+      <w:r>
+        <w:rPr>
+          <w:rFonts w:ascii="Menlo" w:hAnsi="Menlo" w:cs="Menlo"/>
+          <w:color w:val="000000"/>
+          <w:sz w:val="22"/>
+          <w:szCs w:val="22"/>
+        </w:rPr>
+        <w:t xml:space="preserve"> </w:t>
+      </w:r>
+      <w:r>
+        <w:rPr>
+          <w:rFonts w:ascii="Menlo" w:hAnsi="Menlo" w:cs="Menlo"/>
+          <w:color w:val="1C00CF"/>
+          <w:sz w:val="22"/>
+          <w:szCs w:val="22"/>
+        </w:rPr>
+        <w:t>0</w:t>
+      </w:r>
+      <w:r>
+        <w:rPr>
+          <w:rFonts w:ascii="Menlo" w:hAnsi="Menlo" w:cs="Menlo"/>
+          <w:color w:val="000000"/>
+          <w:sz w:val="22"/>
+          <w:szCs w:val="22"/>
+        </w:rPr>
+        <w:t>;</w:t>
+      </w:r>
+    </w:p>
+    <w:p>
+      <w:pPr>
+        <w:tabs>
+          <w:tab w:val="left" w:pos="642"/>
+        </w:tabs>
+        <w:autoSpaceDE w:val="0"/>
+        <w:autoSpaceDN w:val="0"/>
+        <w:adjustRightInd w:val="0"/>
+        <w:rPr>
+          <w:rFonts w:ascii="Helvetica" w:hAnsi="Helvetica" w:cs="Helvetica"/>
+          <w:sz w:val="22"/>
+          <w:szCs w:val="22"/>
+        </w:rPr>
+      </w:pPr>
+      <w:r>
+        <w:rPr>
+          <w:rFonts w:ascii="Menlo" w:hAnsi="Menlo" w:cs="Menlo"/>
+          <w:color w:val="000000"/>
+          <w:sz w:val="22"/>
+          <w:szCs w:val="22"/>
+        </w:rPr>
+        <w:t xml:space="preserve">    }</w:t>
+      </w:r>
+    </w:p>
+    <w:p>
+      <w:pPr>
+        <w:tabs>
+          <w:tab w:val="left" w:pos="642"/>
+        </w:tabs>
+        <w:autoSpaceDE w:val="0"/>
+        <w:autoSpaceDN w:val="0"/>
+        <w:adjustRightInd w:val="0"/>
+        <w:rPr>
+          <w:rFonts w:ascii="Helvetica" w:hAnsi="Helvetica" w:cs="Helvetica"/>
+          <w:sz w:val="22"/>
+          <w:szCs w:val="22"/>
+        </w:rPr>
+      </w:pPr>
+      <w:r>
+        <w:rPr>
+          <w:rFonts w:ascii="Menlo" w:hAnsi="Menlo" w:cs="Menlo"/>
+          <w:color w:val="000000"/>
+          <w:sz w:val="22"/>
+          <w:szCs w:val="22"/>
+        </w:rPr>
+        <w:t xml:space="preserve">    M(x);</w:t>
+      </w:r>
+    </w:p>
+    <w:p>
+      <w:pPr>
+        <w:tabs>
+          <w:tab w:val="left" w:pos="642"/>
+        </w:tabs>
+        <w:autoSpaceDE w:val="0"/>
+        <w:autoSpaceDN w:val="0"/>
+        <w:adjustRightInd w:val="0"/>
+        <w:rPr>
+          <w:rFonts w:ascii="Helvetica" w:hAnsi="Helvetica" w:cs="Helvetica"/>
+          <w:sz w:val="22"/>
+          <w:szCs w:val="22"/>
+        </w:rPr>
+      </w:pPr>
+      <w:r>
+        <w:rPr>
+          <w:rFonts w:ascii="Menlo" w:hAnsi="Menlo" w:cs="Menlo"/>
+          <w:color w:val="000000"/>
+          <w:sz w:val="22"/>
+          <w:szCs w:val="22"/>
+        </w:rPr>
+        <w:t xml:space="preserve">    </w:t>
+      </w:r>
+      <w:r>
+        <w:rPr>
+          <w:rFonts w:ascii="Menlo" w:hAnsi="Menlo" w:cs="Menlo"/>
+          <w:color w:val="AA0D91"/>
+          <w:sz w:val="22"/>
+          <w:szCs w:val="22"/>
+        </w:rPr>
+        <w:t>return</w:t>
+      </w:r>
+      <w:r>
+        <w:rPr>
+          <w:rFonts w:ascii="Menlo" w:hAnsi="Menlo" w:cs="Menlo"/>
+          <w:color w:val="000000"/>
+          <w:sz w:val="22"/>
+          <w:szCs w:val="22"/>
+        </w:rPr>
+        <w:t xml:space="preserve"> </w:t>
+      </w:r>
+      <w:r>
+        <w:rPr>
+          <w:rFonts w:ascii="Menlo" w:hAnsi="Menlo" w:cs="Menlo"/>
+          <w:color w:val="1C00CF"/>
+          <w:sz w:val="22"/>
+          <w:szCs w:val="22"/>
+        </w:rPr>
+        <w:t>1</w:t>
+      </w:r>
+      <w:r>
+        <w:rPr>
+          <w:rFonts w:ascii="Menlo" w:hAnsi="Menlo" w:cs="Menlo"/>
+          <w:color w:val="000000"/>
+          <w:sz w:val="22"/>
+          <w:szCs w:val="22"/>
+        </w:rPr>
+        <w:t>;</w:t>
+      </w:r>
+      <w:bookmarkStart w:id="0" w:name="_GoBack"/>
+      <w:bookmarkEnd w:id="0"/>
+    </w:p>
+    <w:p>
+      <w:pPr>
+        <w:tabs>
+          <w:tab w:val="left" w:pos="642"/>
+        </w:tabs>
+        <w:autoSpaceDE w:val="0"/>
+        <w:autoSpaceDN w:val="0"/>
+        <w:adjustRightInd w:val="0"/>
+        <w:rPr>
+          <w:rFonts w:ascii="Helvetica" w:hAnsi="Helvetica" w:cs="Helvetica"/>
+          <w:sz w:val="22"/>
+          <w:szCs w:val="22"/>
+        </w:rPr>
+      </w:pPr>
+      <w:r>
+        <w:rPr>
+          <w:rFonts w:ascii="Menlo" w:hAnsi="Menlo" w:cs="Menlo"/>
+          <w:color w:val="000000"/>
+          <w:sz w:val="22"/>
+          <w:szCs w:val="22"/>
+        </w:rPr>
+        <w:t>}</w:t>
+      </w:r>
+    </w:p>
+    <w:p>
+      <w:pPr>
+        <w:tabs>
+          <w:tab w:val="left" w:pos="642"/>
+        </w:tabs>
+        <w:autoSpaceDE w:val="0"/>
+        <w:autoSpaceDN w:val="0"/>
+        <w:adjustRightInd w:val="0"/>
+      </w:pPr>
     </w:p>
     <w:sectPr>
       <w:pgSz w:w="12240" w:h="15840"/>

</xml_diff>